<commit_message>
Add documentation for ReadReclamationPisces command and update other documentation for Pisces and HydroJSON.
</commit_message>
<xml_diff>
--- a/doc/UserManual/Word/90_Appendix_InputType_HydroJSON.docx
+++ b/doc/UserManual/Word/90_Appendix_InputType_HydroJSON.docx
@@ -12,11 +12,9 @@
       <w:r>
         <w:t xml:space="preserve">Appendix: </w:t>
       </w:r>
-      <w:proofErr w:type="spellStart"/>
       <w:r>
         <w:t>HydroJSON</w:t>
       </w:r>
-      <w:proofErr w:type="spellEnd"/>
       <w:r>
         <w:t xml:space="preserve"> Input Type </w:t>
       </w:r>
@@ -68,13 +66,8 @@
       <w:r>
         <w:t xml:space="preserve">The </w:t>
       </w:r>
-      <w:proofErr w:type="spellStart"/>
-      <w:r>
-        <w:t>HydroJSON</w:t>
-      </w:r>
-      <w:proofErr w:type="spellEnd"/>
-      <w:r>
-        <w:t xml:space="preserve"> time series format is designed to facilitate exchange of time series data.  The file format specification and additional information are available on the following website</w:t>
+      <w:r>
+        <w:t>HydroJSON time series format is designed to facilitate exchange of time series data.  The file format specification and additional information are available on the following website</w:t>
       </w:r>
       <w:r>
         <w:t>:</w:t>
@@ -91,62 +84,17 @@
     </w:p>
     <w:p/>
     <w:p>
-      <w:proofErr w:type="spellStart"/>
-      <w:r>
-        <w:t>HydroJSON</w:t>
-      </w:r>
-      <w:proofErr w:type="spellEnd"/>
-      <w:r>
-        <w:t xml:space="preserve"> can be written by the </w:t>
-      </w:r>
-      <w:proofErr w:type="spellStart"/>
-      <w:r>
-        <w:t>TSTool</w:t>
-      </w:r>
-      <w:proofErr w:type="spellEnd"/>
-      <w:r>
-        <w:t xml:space="preserve"> </w:t>
-      </w:r>
-      <w:proofErr w:type="spellStart"/>
-      <w:proofErr w:type="gramStart"/>
+      <w:r>
+        <w:t xml:space="preserve">HydroJSON can be written by the TSTool </w:t>
+      </w:r>
       <w:r>
         <w:rPr>
           <w:rStyle w:val="RTiSWDocLiteralText"/>
         </w:rPr>
-        <w:t>WriteTimeSeriesToHydroJSON</w:t>
-      </w:r>
-      <w:proofErr w:type="spellEnd"/>
-      <w:r>
-        <w:rPr>
-          <w:rStyle w:val="RTiSWDocLiteralText"/>
-        </w:rPr>
-        <w:t>(</w:t>
-      </w:r>
-      <w:proofErr w:type="gramEnd"/>
-      <w:r>
-        <w:rPr>
-          <w:rStyle w:val="RTiSWDocLiteralText"/>
-        </w:rPr>
-        <w:t>)</w:t>
-      </w:r>
-      <w:r>
-        <w:t xml:space="preserve"> command but currently cannot be browsed within </w:t>
-      </w:r>
-      <w:proofErr w:type="spellStart"/>
-      <w:r>
-        <w:t>TSTool</w:t>
-      </w:r>
-      <w:proofErr w:type="spellEnd"/>
-      <w:r>
-        <w:t xml:space="preserve">.  An overview of the format from the </w:t>
-      </w:r>
-      <w:proofErr w:type="spellStart"/>
-      <w:r>
-        <w:t>TSTool</w:t>
-      </w:r>
-      <w:proofErr w:type="spellEnd"/>
-      <w:r>
-        <w:t xml:space="preserve"> perspective is as follows:</w:t>
+        <w:t>WriteTimeSeriesToHydroJSON()</w:t>
+      </w:r>
+      <w:r>
+        <w:t xml:space="preserve"> command but currently cannot be browsed within TSTool.  An overview of the format from the TSTool perspective is as follows:</w:t>
       </w:r>
     </w:p>
     <w:p/>
@@ -158,15 +106,7 @@
         </w:numPr>
       </w:pPr>
       <w:r>
-        <w:t xml:space="preserve">The file follows standard JSON conventions.  Nice formatting of the file is provided as an option by </w:t>
-      </w:r>
-      <w:proofErr w:type="spellStart"/>
-      <w:r>
-        <w:t>TSTool</w:t>
-      </w:r>
-      <w:proofErr w:type="spellEnd"/>
-      <w:r>
-        <w:t>; however, for web data exchange formatting is typically minimized to improve performance</w:t>
+        <w:t>The file follows standard JSON conventions.  Nice formatting of the file is provided as an option by TSTool; however, for web data exchange formatting is typically minimized to improve performance</w:t>
       </w:r>
       <w:r>
         <w:t>.</w:t>
@@ -194,59 +134,27 @@
         </w:numPr>
       </w:pPr>
       <w:r>
-        <w:t xml:space="preserve">Many </w:t>
-      </w:r>
-      <w:proofErr w:type="spellStart"/>
-      <w:r>
-        <w:t>HydroJSON</w:t>
-      </w:r>
-      <w:proofErr w:type="spellEnd"/>
-      <w:r>
-        <w:t xml:space="preserve"> data properties in the specification do not directly translate to internal time series properties.  Therefore software must translate.  For example, the </w:t>
-      </w:r>
-      <w:proofErr w:type="spellStart"/>
-      <w:r>
-        <w:t>TSTool</w:t>
-      </w:r>
-      <w:proofErr w:type="spellEnd"/>
-      <w:r>
-        <w:t xml:space="preserve"> </w:t>
-      </w:r>
-      <w:proofErr w:type="spellStart"/>
-      <w:proofErr w:type="gramStart"/>
+        <w:t>Many HydroJSON data properties in the specification do not directly translate to internal time series properties.  Therefore software must translate</w:t>
+      </w:r>
+      <w:r>
+        <w:t xml:space="preserve"> or omit so</w:t>
+      </w:r>
+      <w:bookmarkStart w:id="1" w:name="_GoBack"/>
+      <w:bookmarkEnd w:id="1"/>
+      <w:r>
+        <w:t>me features</w:t>
+      </w:r>
+      <w:r>
+        <w:t xml:space="preserve">.  For example, the TSTool </w:t>
+      </w:r>
       <w:r>
         <w:rPr>
           <w:rStyle w:val="RTiSWDocLiteralText"/>
         </w:rPr>
-        <w:t>WriteTimeSeriesToHydroJSON</w:t>
-      </w:r>
-      <w:proofErr w:type="spellEnd"/>
-      <w:r>
-        <w:rPr>
-          <w:rStyle w:val="RTiSWDocLiteralText"/>
-        </w:rPr>
-        <w:t>(</w:t>
-      </w:r>
-      <w:proofErr w:type="gramEnd"/>
-      <w:r>
-        <w:rPr>
-          <w:rStyle w:val="RTiSWDocLiteralText"/>
-        </w:rPr>
-        <w:t>)</w:t>
-      </w:r>
-      <w:r>
-        <w:t xml:space="preserve"> command</w:t>
-      </w:r>
-      <w:r>
-        <w:t xml:space="preserve"> provides features to map internal time series data to the </w:t>
-      </w:r>
-      <w:proofErr w:type="spellStart"/>
-      <w:r>
-        <w:t>HydroJSON</w:t>
-      </w:r>
-      <w:proofErr w:type="spellEnd"/>
-      <w:r>
-        <w:t xml:space="preserve"> specification</w:t>
+        <w:t>WriteTimeSeriesToHydroJSON()</w:t>
+      </w:r>
+      <w:r>
+        <w:t xml:space="preserve"> command provides features to map internal time series data to the HydroJSON specification</w:t>
       </w:r>
       <w:r>
         <w:t>.</w:t>
@@ -275,11 +183,9 @@
       <w:pPr>
         <w:pStyle w:val="Heading1"/>
       </w:pPr>
-      <w:proofErr w:type="spellStart"/>
       <w:r>
         <w:t>HydroJSON</w:t>
       </w:r>
-      <w:proofErr w:type="spellEnd"/>
       <w:r>
         <w:t xml:space="preserve"> Files and Standard Time Series Properties</w:t>
       </w:r>
@@ -287,45 +193,13 @@
     <w:p/>
     <w:p>
       <w:r>
-        <w:t xml:space="preserve">This section is important when reading </w:t>
-      </w:r>
-      <w:proofErr w:type="spellStart"/>
-      <w:r>
-        <w:t>HydroJSON</w:t>
-      </w:r>
-      <w:proofErr w:type="spellEnd"/>
-      <w:r>
-        <w:t xml:space="preserve"> files.  Currently </w:t>
-      </w:r>
-      <w:proofErr w:type="spellStart"/>
-      <w:r>
-        <w:t>TSTool</w:t>
-      </w:r>
-      <w:proofErr w:type="spellEnd"/>
-      <w:r>
-        <w:t xml:space="preserve"> does not provide a </w:t>
-      </w:r>
-      <w:proofErr w:type="spellStart"/>
-      <w:proofErr w:type="gramStart"/>
+        <w:t xml:space="preserve">This section is important when reading HydroJSON files.  Currently TSTool does not provide a </w:t>
+      </w:r>
       <w:r>
         <w:rPr>
           <w:rStyle w:val="RTiSWDocLiteralText"/>
         </w:rPr>
-        <w:t>ReadTimeSeriesFromHydroJSON</w:t>
-      </w:r>
-      <w:proofErr w:type="spellEnd"/>
-      <w:r>
-        <w:rPr>
-          <w:rStyle w:val="RTiSWDocLiteralText"/>
-        </w:rPr>
-        <w:t>(</w:t>
-      </w:r>
-      <w:proofErr w:type="gramEnd"/>
-      <w:r>
-        <w:rPr>
-          <w:rStyle w:val="RTiSWDocLiteralText"/>
-        </w:rPr>
-        <w:t>)</w:t>
+        <w:t>ReadTimeSeriesFromHydroJSON()</w:t>
       </w:r>
       <w:r>
         <w:t xml:space="preserve"> command.  Additional detail will be added in the future.</w:t>
@@ -336,11 +210,9 @@
       <w:r>
         <w:t xml:space="preserve">The standard time series identifier for </w:t>
       </w:r>
-      <w:proofErr w:type="spellStart"/>
       <w:r>
         <w:t>HydroJSON</w:t>
       </w:r>
-      <w:proofErr w:type="spellEnd"/>
       <w:r>
         <w:t xml:space="preserve"> files is </w:t>
       </w:r>
@@ -382,11 +254,9 @@
     </w:p>
     <w:p/>
     <w:p>
-      <w:proofErr w:type="spellStart"/>
       <w:r>
         <w:t>HydroJSON</w:t>
       </w:r>
-      <w:proofErr w:type="spellEnd"/>
       <w:r>
         <w:t xml:space="preserve"> files have the following limitations:</w:t>
       </w:r>
@@ -419,25 +289,19 @@
           <w:highlight w:val="yellow"/>
         </w:rPr>
       </w:pPr>
+      <w:commentRangeStart w:id="2"/>
       <w:r>
         <w:rPr>
           <w:highlight w:val="yellow"/>
         </w:rPr>
-        <w:t xml:space="preserve">Should the </w:t>
-      </w:r>
-      <w:proofErr w:type="spellStart"/>
+        <w:t>Should the HydroJSON version number be included in the file?</w:t>
+      </w:r>
+      <w:commentRangeEnd w:id="2"/>
       <w:r>
         <w:rPr>
-          <w:highlight w:val="yellow"/>
+          <w:rStyle w:val="CommentReference"/>
         </w:rPr>
-        <w:t>HydroJSON</w:t>
-      </w:r>
-      <w:proofErr w:type="spellEnd"/>
-      <w:r>
-        <w:rPr>
-          <w:highlight w:val="yellow"/>
-        </w:rPr>
-        <w:t xml:space="preserve"> version number be included in the file?</w:t>
+        <w:commentReference w:id="2"/>
       </w:r>
     </w:p>
     <w:p/>
@@ -452,13 +316,8 @@
     <w:p/>
     <w:p>
       <w:r>
-        <w:t xml:space="preserve">Changes to the </w:t>
-      </w:r>
-      <w:proofErr w:type="spellStart"/>
-      <w:r>
-        <w:t>HydroJSON</w:t>
-      </w:r>
-      <w:proofErr w:type="spellEnd"/>
+        <w:t>Changes to the HydroJSON</w:t>
+      </w:r>
       <w:r>
         <w:t xml:space="preserve"> </w:t>
       </w:r>
@@ -491,23 +350,7 @@
         <w:t>The following is an example file for day interval data</w:t>
       </w:r>
       <w:r>
-        <w:t xml:space="preserve">.  Highlights indicate questions that need to be resolved in the </w:t>
-      </w:r>
-      <w:proofErr w:type="spellStart"/>
-      <w:r>
-        <w:t>TSTool</w:t>
-      </w:r>
-      <w:proofErr w:type="spellEnd"/>
-      <w:r>
-        <w:t xml:space="preserve"> implementation of the format.  The </w:t>
-      </w:r>
-      <w:proofErr w:type="spellStart"/>
-      <w:r>
-        <w:t>TSTool</w:t>
-      </w:r>
-      <w:proofErr w:type="spellEnd"/>
-      <w:r>
-        <w:t xml:space="preserve"> implementation attempted to follow the standard illustrated in the following link, but some things are not fully explained:</w:t>
+        <w:t>.  Highlights indicate questions that need to be resolved in the TSTool implementation of the format.  The TSTool implementation attempted to follow the standard illustrated in the following link, but some things are not fully explained:</w:t>
       </w:r>
     </w:p>
     <w:p/>
@@ -532,7 +375,7 @@
         <w:tblLook w:val="01E0" w:firstRow="1" w:lastRow="1" w:firstColumn="1" w:lastColumn="1" w:noHBand="0" w:noVBand="0"/>
       </w:tblPr>
       <w:tblGrid>
-        <w:gridCol w:w="9350"/>
+        <w:gridCol w:w="9576"/>
       </w:tblGrid>
       <w:tr>
         <w:trPr>
@@ -585,42 +428,22 @@
               </w:rPr>
               <w:t xml:space="preserve">  </w:t>
             </w:r>
-            <w:commentRangeStart w:id="1"/>
-            <w:r>
-              <w:rPr>
-                <w:rFonts w:ascii="Lucida Console" w:hAnsi="Lucida Console" w:cs="Lucida Console"/>
-                <w:color w:val="000000" w:themeColor="text1"/>
-                <w:sz w:val="18"/>
-                <w:szCs w:val="18"/>
-              </w:rPr>
-              <w:t>"</w:t>
-            </w:r>
-            <w:proofErr w:type="spellStart"/>
-            <w:r>
-              <w:rPr>
-                <w:rFonts w:ascii="Lucida Console" w:hAnsi="Lucida Console" w:cs="Lucida Console"/>
-                <w:color w:val="000000" w:themeColor="text1"/>
-                <w:sz w:val="18"/>
-                <w:szCs w:val="18"/>
-              </w:rPr>
-              <w:t>stationList</w:t>
-            </w:r>
-            <w:proofErr w:type="spellEnd"/>
-            <w:r>
-              <w:rPr>
-                <w:rFonts w:ascii="Lucida Console" w:hAnsi="Lucida Console" w:cs="Lucida Console"/>
-                <w:color w:val="000000" w:themeColor="text1"/>
-                <w:sz w:val="18"/>
-                <w:szCs w:val="18"/>
-              </w:rPr>
-              <w:t>"</w:t>
-            </w:r>
-            <w:commentRangeEnd w:id="1"/>
+            <w:commentRangeStart w:id="3"/>
+            <w:r>
+              <w:rPr>
+                <w:rFonts w:ascii="Lucida Console" w:hAnsi="Lucida Console" w:cs="Lucida Console"/>
+                <w:color w:val="000000" w:themeColor="text1"/>
+                <w:sz w:val="18"/>
+                <w:szCs w:val="18"/>
+              </w:rPr>
+              <w:t>"stationList"</w:t>
+            </w:r>
+            <w:commentRangeEnd w:id="3"/>
             <w:r>
               <w:rPr>
                 <w:rStyle w:val="CommentReference"/>
               </w:rPr>
-              <w:commentReference w:id="1"/>
+              <w:commentReference w:id="3"/>
             </w:r>
             <w:r>
               <w:rPr>
@@ -675,7 +498,7 @@
               </w:rPr>
               <w:t xml:space="preserve">      "</w:t>
             </w:r>
-            <w:commentRangeStart w:id="2"/>
+            <w:commentRangeStart w:id="4"/>
             <w:r>
               <w:rPr>
                 <w:rFonts w:ascii="Lucida Console" w:hAnsi="Lucida Console" w:cs="Lucida Console"/>
@@ -685,41 +508,21 @@
               </w:rPr>
               <w:t>name</w:t>
             </w:r>
-            <w:commentRangeEnd w:id="2"/>
+            <w:commentRangeEnd w:id="4"/>
             <w:r>
               <w:rPr>
                 <w:rStyle w:val="CommentReference"/>
               </w:rPr>
-              <w:commentReference w:id="2"/>
-            </w:r>
-            <w:r>
-              <w:rPr>
-                <w:rFonts w:ascii="Lucida Console" w:hAnsi="Lucida Console" w:cs="Lucida Console"/>
-                <w:color w:val="000000" w:themeColor="text1"/>
-                <w:sz w:val="18"/>
-                <w:szCs w:val="18"/>
-              </w:rPr>
-              <w:t>": "</w:t>
-            </w:r>
-            <w:proofErr w:type="spellStart"/>
-            <w:r>
-              <w:rPr>
-                <w:rFonts w:ascii="Lucida Console" w:hAnsi="Lucida Console" w:cs="Lucida Console"/>
-                <w:color w:val="000000" w:themeColor="text1"/>
-                <w:sz w:val="18"/>
-                <w:szCs w:val="18"/>
-              </w:rPr>
-              <w:t>abei</w:t>
-            </w:r>
-            <w:proofErr w:type="spellEnd"/>
-            <w:r>
-              <w:rPr>
-                <w:rFonts w:ascii="Lucida Console" w:hAnsi="Lucida Console" w:cs="Lucida Console"/>
-                <w:color w:val="000000" w:themeColor="text1"/>
-                <w:sz w:val="18"/>
-                <w:szCs w:val="18"/>
-              </w:rPr>
-              <w:t>",</w:t>
+              <w:commentReference w:id="4"/>
+            </w:r>
+            <w:r>
+              <w:rPr>
+                <w:rFonts w:ascii="Lucida Console" w:hAnsi="Lucida Console" w:cs="Lucida Console"/>
+                <w:color w:val="000000" w:themeColor="text1"/>
+                <w:sz w:val="18"/>
+                <w:szCs w:val="18"/>
+              </w:rPr>
+              <w:t>": "abei",</w:t>
             </w:r>
           </w:p>
           <w:p>
@@ -741,27 +544,7 @@
                 <w:sz w:val="18"/>
                 <w:szCs w:val="18"/>
               </w:rPr>
-              <w:t xml:space="preserve">      "responsibility": "</w:t>
-            </w:r>
-            <w:proofErr w:type="spellStart"/>
-            <w:r>
-              <w:rPr>
-                <w:rFonts w:ascii="Lucida Console" w:hAnsi="Lucida Console" w:cs="Lucida Console"/>
-                <w:color w:val="000000" w:themeColor="text1"/>
-                <w:sz w:val="18"/>
-                <w:szCs w:val="18"/>
-              </w:rPr>
-              <w:t>noaa</w:t>
-            </w:r>
-            <w:proofErr w:type="spellEnd"/>
-            <w:r>
-              <w:rPr>
-                <w:rFonts w:ascii="Lucida Console" w:hAnsi="Lucida Console" w:cs="Lucida Console"/>
-                <w:color w:val="000000" w:themeColor="text1"/>
-                <w:sz w:val="18"/>
-                <w:szCs w:val="18"/>
-              </w:rPr>
-              <w:t>",</w:t>
+              <w:t xml:space="preserve">      "responsibility": "noaa",</w:t>
             </w:r>
           </w:p>
           <w:p>
@@ -851,7 +634,7 @@
               </w:rPr>
               <w:t xml:space="preserve">        "</w:t>
             </w:r>
-            <w:commentRangeStart w:id="3"/>
+            <w:commentRangeStart w:id="5"/>
             <w:r>
               <w:rPr>
                 <w:rFonts w:ascii="Lucida Console" w:hAnsi="Lucida Console" w:cs="Lucida Console"/>
@@ -861,12 +644,12 @@
               </w:rPr>
               <w:t>datum</w:t>
             </w:r>
-            <w:commentRangeEnd w:id="3"/>
+            <w:commentRangeEnd w:id="5"/>
             <w:r>
               <w:rPr>
                 <w:rStyle w:val="CommentReference"/>
               </w:rPr>
-              <w:commentReference w:id="3"/>
+              <w:commentReference w:id="5"/>
             </w:r>
             <w:r>
               <w:rPr>
@@ -921,8 +704,7 @@
               </w:rPr>
               <w:t xml:space="preserve">      "</w:t>
             </w:r>
-            <w:commentRangeStart w:id="4"/>
-            <w:proofErr w:type="spellStart"/>
+            <w:commentRangeStart w:id="6"/>
             <w:r>
               <w:rPr>
                 <w:rFonts w:ascii="Lucida Console" w:hAnsi="Lucida Console" w:cs="Lucida Console"/>
@@ -932,13 +714,12 @@
               </w:rPr>
               <w:t>huc</w:t>
             </w:r>
-            <w:commentRangeEnd w:id="4"/>
-            <w:proofErr w:type="spellEnd"/>
+            <w:commentRangeEnd w:id="6"/>
             <w:r>
               <w:rPr>
                 <w:rStyle w:val="CommentReference"/>
               </w:rPr>
-              <w:commentReference w:id="4"/>
+              <w:commentReference w:id="6"/>
             </w:r>
             <w:r>
               <w:rPr>
@@ -1037,7 +818,7 @@
               </w:rPr>
               <w:t xml:space="preserve">        "</w:t>
             </w:r>
-            <w:commentRangeStart w:id="5"/>
+            <w:commentRangeStart w:id="7"/>
             <w:r>
               <w:rPr>
                 <w:rFonts w:ascii="Lucida Console" w:hAnsi="Lucida Console" w:cs="Lucida Console"/>
@@ -1047,12 +828,12 @@
               </w:rPr>
               <w:t>datum</w:t>
             </w:r>
-            <w:commentRangeEnd w:id="5"/>
+            <w:commentRangeEnd w:id="7"/>
             <w:r>
               <w:rPr>
                 <w:rStyle w:val="CommentReference"/>
               </w:rPr>
-              <w:commentReference w:id="5"/>
+              <w:commentReference w:id="7"/>
             </w:r>
             <w:r>
               <w:rPr>
@@ -1083,27 +864,7 @@
                 <w:sz w:val="18"/>
                 <w:szCs w:val="18"/>
               </w:rPr>
-              <w:t xml:space="preserve">        "method": "</w:t>
-            </w:r>
-            <w:proofErr w:type="spellStart"/>
-            <w:r>
-              <w:rPr>
-                <w:rFonts w:ascii="Lucida Console" w:hAnsi="Lucida Console" w:cs="Lucida Console"/>
-                <w:color w:val="000000" w:themeColor="text1"/>
-                <w:sz w:val="18"/>
-                <w:szCs w:val="18"/>
-              </w:rPr>
-              <w:t>agrimet_map</w:t>
-            </w:r>
-            <w:proofErr w:type="spellEnd"/>
-            <w:r>
-              <w:rPr>
-                <w:rFonts w:ascii="Lucida Console" w:hAnsi="Lucida Console" w:cs="Lucida Console"/>
-                <w:color w:val="000000" w:themeColor="text1"/>
-                <w:sz w:val="18"/>
-                <w:szCs w:val="18"/>
-              </w:rPr>
-              <w:t>"</w:t>
+              <w:t xml:space="preserve">        "method": "agrimet_map"</w:t>
             </w:r>
           </w:p>
           <w:p>
@@ -1147,27 +908,7 @@
                 <w:sz w:val="18"/>
                 <w:szCs w:val="18"/>
               </w:rPr>
-              <w:t xml:space="preserve">      "</w:t>
-            </w:r>
-            <w:proofErr w:type="spellStart"/>
-            <w:r>
-              <w:rPr>
-                <w:rFonts w:ascii="Lucida Console" w:hAnsi="Lucida Console" w:cs="Lucida Console"/>
-                <w:color w:val="000000" w:themeColor="text1"/>
-                <w:sz w:val="18"/>
-                <w:szCs w:val="18"/>
-              </w:rPr>
-              <w:t>timezone</w:t>
-            </w:r>
-            <w:proofErr w:type="spellEnd"/>
-            <w:r>
-              <w:rPr>
-                <w:rFonts w:ascii="Lucida Console" w:hAnsi="Lucida Console" w:cs="Lucida Console"/>
-                <w:color w:val="000000" w:themeColor="text1"/>
-                <w:sz w:val="18"/>
-                <w:szCs w:val="18"/>
-              </w:rPr>
-              <w:t>": "US/Mountain",</w:t>
+              <w:t xml:space="preserve">      "timezone": "US/Mountain",</w:t>
             </w:r>
           </w:p>
           <w:p>
@@ -1191,8 +932,7 @@
               </w:rPr>
               <w:t xml:space="preserve">      "</w:t>
             </w:r>
-            <w:commentRangeStart w:id="6"/>
-            <w:proofErr w:type="spellStart"/>
+            <w:commentRangeStart w:id="8"/>
             <w:r>
               <w:rPr>
                 <w:rFonts w:ascii="Lucida Console" w:hAnsi="Lucida Console" w:cs="Lucida Console"/>
@@ -1202,13 +942,12 @@
               </w:rPr>
               <w:t>tz_offset</w:t>
             </w:r>
-            <w:commentRangeEnd w:id="6"/>
-            <w:proofErr w:type="spellEnd"/>
+            <w:commentRangeEnd w:id="8"/>
             <w:r>
               <w:rPr>
                 <w:rStyle w:val="CommentReference"/>
               </w:rPr>
-              <w:commentReference w:id="6"/>
+              <w:commentReference w:id="8"/>
             </w:r>
             <w:r>
               <w:rPr>
@@ -1241,8 +980,7 @@
               </w:rPr>
               <w:t xml:space="preserve">      "</w:t>
             </w:r>
-            <w:commentRangeStart w:id="7"/>
-            <w:proofErr w:type="spellStart"/>
+            <w:commentRangeStart w:id="9"/>
             <w:r>
               <w:rPr>
                 <w:rFonts w:ascii="Lucida Console" w:hAnsi="Lucida Console" w:cs="Lucida Console"/>
@@ -1252,13 +990,12 @@
               </w:rPr>
               <w:t>time_format</w:t>
             </w:r>
-            <w:commentRangeEnd w:id="7"/>
-            <w:proofErr w:type="spellEnd"/>
+            <w:commentRangeEnd w:id="9"/>
             <w:r>
               <w:rPr>
                 <w:rStyle w:val="CommentReference"/>
               </w:rPr>
-              <w:commentReference w:id="7"/>
+              <w:commentReference w:id="9"/>
             </w:r>
             <w:r>
               <w:rPr>
@@ -1291,8 +1028,7 @@
               </w:rPr>
               <w:t xml:space="preserve">      "</w:t>
             </w:r>
-            <w:commentRangeStart w:id="8"/>
-            <w:proofErr w:type="spellStart"/>
+            <w:commentRangeStart w:id="10"/>
             <w:r>
               <w:rPr>
                 <w:rFonts w:ascii="Lucida Console" w:hAnsi="Lucida Console" w:cs="Lucida Console"/>
@@ -1302,13 +1038,12 @@
               </w:rPr>
               <w:t>active_flag</w:t>
             </w:r>
-            <w:commentRangeEnd w:id="8"/>
-            <w:proofErr w:type="spellEnd"/>
+            <w:commentRangeEnd w:id="10"/>
             <w:r>
               <w:rPr>
                 <w:rStyle w:val="CommentReference"/>
               </w:rPr>
-              <w:commentReference w:id="8"/>
+              <w:commentReference w:id="10"/>
             </w:r>
             <w:r>
               <w:rPr>
@@ -1339,47 +1074,7 @@
                 <w:sz w:val="18"/>
                 <w:szCs w:val="18"/>
               </w:rPr>
-              <w:t xml:space="preserve">      "</w:t>
-            </w:r>
-            <w:proofErr w:type="spellStart"/>
-            <w:r>
-              <w:rPr>
-                <w:rFonts w:ascii="Lucida Console" w:hAnsi="Lucida Console" w:cs="Lucida Console"/>
-                <w:color w:val="000000" w:themeColor="text1"/>
-                <w:sz w:val="18"/>
-                <w:szCs w:val="18"/>
-              </w:rPr>
-              <w:t>location_type</w:t>
-            </w:r>
-            <w:proofErr w:type="spellEnd"/>
-            <w:r>
-              <w:rPr>
-                <w:rFonts w:ascii="Lucida Console" w:hAnsi="Lucida Console" w:cs="Lucida Console"/>
-                <w:color w:val="000000" w:themeColor="text1"/>
-                <w:sz w:val="18"/>
-                <w:szCs w:val="18"/>
-              </w:rPr>
-              <w:t>": "</w:t>
-            </w:r>
-            <w:proofErr w:type="spellStart"/>
-            <w:r>
-              <w:rPr>
-                <w:rFonts w:ascii="Lucida Console" w:hAnsi="Lucida Console" w:cs="Lucida Console"/>
-                <w:color w:val="000000" w:themeColor="text1"/>
-                <w:sz w:val="18"/>
-                <w:szCs w:val="18"/>
-              </w:rPr>
-              <w:t>agrimet</w:t>
-            </w:r>
-            <w:proofErr w:type="spellEnd"/>
-            <w:r>
-              <w:rPr>
-                <w:rFonts w:ascii="Lucida Console" w:hAnsi="Lucida Console" w:cs="Lucida Console"/>
-                <w:color w:val="000000" w:themeColor="text1"/>
-                <w:sz w:val="18"/>
-                <w:szCs w:val="18"/>
-              </w:rPr>
-              <w:t>",</w:t>
+              <w:t xml:space="preserve">      "location_type": "agrimet",</w:t>
             </w:r>
           </w:p>
           <w:p>
@@ -1403,8 +1098,7 @@
               </w:rPr>
               <w:t xml:space="preserve">      "</w:t>
             </w:r>
-            <w:commentRangeStart w:id="9"/>
-            <w:proofErr w:type="spellStart"/>
+            <w:commentRangeStart w:id="11"/>
             <w:r>
               <w:rPr>
                 <w:rFonts w:ascii="Lucida Console" w:hAnsi="Lucida Console" w:cs="Lucida Console"/>
@@ -1423,13 +1117,12 @@
               </w:rPr>
               <w:t>imeseries</w:t>
             </w:r>
-            <w:commentRangeEnd w:id="9"/>
-            <w:proofErr w:type="spellEnd"/>
+            <w:commentRangeEnd w:id="11"/>
             <w:r>
               <w:rPr>
                 <w:rStyle w:val="CommentReference"/>
               </w:rPr>
-              <w:commentReference w:id="9"/>
+              <w:commentReference w:id="11"/>
             </w:r>
             <w:r>
               <w:rPr>
@@ -1484,8 +1177,7 @@
               </w:rPr>
               <w:t xml:space="preserve">          "</w:t>
             </w:r>
-            <w:commentRangeStart w:id="10"/>
-            <w:proofErr w:type="spellStart"/>
+            <w:commentRangeStart w:id="12"/>
             <w:r>
               <w:rPr>
                 <w:rFonts w:ascii="Lucida Console" w:hAnsi="Lucida Console" w:cs="Lucida Console"/>
@@ -1495,42 +1187,21 @@
               </w:rPr>
               <w:t>tsid</w:t>
             </w:r>
-            <w:commentRangeEnd w:id="10"/>
-            <w:proofErr w:type="spellEnd"/>
+            <w:commentRangeEnd w:id="12"/>
             <w:r>
               <w:rPr>
                 <w:rStyle w:val="CommentReference"/>
               </w:rPr>
-              <w:commentReference w:id="10"/>
-            </w:r>
-            <w:r>
-              <w:rPr>
-                <w:rFonts w:ascii="Lucida Console" w:hAnsi="Lucida Console" w:cs="Lucida Console"/>
-                <w:color w:val="000000" w:themeColor="text1"/>
-                <w:sz w:val="18"/>
-                <w:szCs w:val="18"/>
-              </w:rPr>
-              <w:t>": "</w:t>
-            </w:r>
-            <w:proofErr w:type="spellStart"/>
-            <w:r>
-              <w:rPr>
-                <w:rFonts w:ascii="Lucida Console" w:hAnsi="Lucida Console" w:cs="Lucida Console"/>
-                <w:color w:val="000000" w:themeColor="text1"/>
-                <w:sz w:val="18"/>
-                <w:szCs w:val="18"/>
-              </w:rPr>
-              <w:t>abei.PN.sr.Day</w:t>
-            </w:r>
-            <w:proofErr w:type="spellEnd"/>
-            <w:r>
-              <w:rPr>
-                <w:rFonts w:ascii="Lucida Console" w:hAnsi="Lucida Console" w:cs="Lucida Console"/>
-                <w:color w:val="000000" w:themeColor="text1"/>
-                <w:sz w:val="18"/>
-                <w:szCs w:val="18"/>
-              </w:rPr>
-              <w:t>",</w:t>
+              <w:commentReference w:id="12"/>
+            </w:r>
+            <w:r>
+              <w:rPr>
+                <w:rFonts w:ascii="Lucida Console" w:hAnsi="Lucida Console" w:cs="Lucida Console"/>
+                <w:color w:val="000000" w:themeColor="text1"/>
+                <w:sz w:val="18"/>
+                <w:szCs w:val="18"/>
+              </w:rPr>
+              <w:t>": "abei.PN.sr.Day",</w:t>
             </w:r>
           </w:p>
           <w:p>
@@ -1598,7 +1269,7 @@
               </w:rPr>
               <w:t xml:space="preserve">              "</w:t>
             </w:r>
-            <w:commentRangeStart w:id="11"/>
+            <w:commentRangeStart w:id="13"/>
             <w:r>
               <w:rPr>
                 <w:rFonts w:ascii="Lucida Console" w:hAnsi="Lucida Console" w:cs="Lucida Console"/>
@@ -1608,12 +1279,12 @@
               </w:rPr>
               <w:t>timestamp</w:t>
             </w:r>
-            <w:commentRangeEnd w:id="11"/>
+            <w:commentRangeEnd w:id="13"/>
             <w:r>
               <w:rPr>
                 <w:rStyle w:val="CommentReference"/>
               </w:rPr>
-              <w:commentReference w:id="11"/>
+              <w:commentReference w:id="13"/>
             </w:r>
             <w:r>
               <w:rPr>
@@ -1734,8 +1405,7 @@
               </w:rPr>
               <w:t xml:space="preserve">          "</w:t>
             </w:r>
-            <w:commentRangeStart w:id="13"/>
-            <w:proofErr w:type="spellStart"/>
+            <w:commentRangeStart w:id="14"/>
             <w:r>
               <w:rPr>
                 <w:rFonts w:ascii="Lucida Console" w:hAnsi="Lucida Console" w:cs="Lucida Console"/>
@@ -1745,13 +1415,12 @@
               </w:rPr>
               <w:t>site_quality</w:t>
             </w:r>
-            <w:commentRangeEnd w:id="13"/>
-            <w:proofErr w:type="spellEnd"/>
+            <w:commentRangeEnd w:id="14"/>
             <w:r>
               <w:rPr>
                 <w:rStyle w:val="CommentReference"/>
               </w:rPr>
-              <w:commentReference w:id="13"/>
+              <w:commentReference w:id="14"/>
             </w:r>
             <w:r>
               <w:rPr>
@@ -1784,7 +1453,7 @@
               </w:rPr>
               <w:t xml:space="preserve">          "</w:t>
             </w:r>
-            <w:commentRangeStart w:id="14"/>
+            <w:commentRangeStart w:id="15"/>
             <w:r>
               <w:rPr>
                 <w:rFonts w:ascii="Lucida Console" w:hAnsi="Lucida Console" w:cs="Lucida Console"/>
@@ -1794,12 +1463,12 @@
               </w:rPr>
               <w:t>hash</w:t>
             </w:r>
-            <w:commentRangeEnd w:id="14"/>
+            <w:commentRangeEnd w:id="15"/>
             <w:r>
               <w:rPr>
                 <w:rStyle w:val="CommentReference"/>
               </w:rPr>
-              <w:commentReference w:id="14"/>
+              <w:commentReference w:id="15"/>
             </w:r>
             <w:r>
               <w:rPr>
@@ -1832,8 +1501,7 @@
               </w:rPr>
               <w:t xml:space="preserve">          "</w:t>
             </w:r>
-            <w:commentRangeStart w:id="15"/>
-            <w:proofErr w:type="spellStart"/>
+            <w:commentRangeStart w:id="16"/>
             <w:r>
               <w:rPr>
                 <w:rFonts w:ascii="Lucida Console" w:hAnsi="Lucida Console" w:cs="Lucida Console"/>
@@ -1843,13 +1511,12 @@
               </w:rPr>
               <w:t>quality_type</w:t>
             </w:r>
-            <w:commentRangeEnd w:id="15"/>
-            <w:proofErr w:type="spellEnd"/>
+            <w:commentRangeEnd w:id="16"/>
             <w:r>
               <w:rPr>
                 <w:rStyle w:val="CommentReference"/>
               </w:rPr>
-              <w:commentReference w:id="15"/>
+              <w:commentReference w:id="16"/>
             </w:r>
             <w:r>
               <w:rPr>
@@ -1904,7 +1571,7 @@
               </w:rPr>
               <w:t xml:space="preserve">          "</w:t>
             </w:r>
-            <w:commentRangeStart w:id="16"/>
+            <w:commentRangeStart w:id="17"/>
             <w:r>
               <w:rPr>
                 <w:rFonts w:ascii="Lucida Console" w:hAnsi="Lucida Console" w:cs="Lucida Console"/>
@@ -1914,12 +1581,12 @@
               </w:rPr>
               <w:t>duration</w:t>
             </w:r>
-            <w:commentRangeEnd w:id="16"/>
+            <w:commentRangeEnd w:id="17"/>
             <w:r>
               <w:rPr>
                 <w:rStyle w:val="CommentReference"/>
               </w:rPr>
-              <w:commentReference w:id="16"/>
+              <w:commentReference w:id="17"/>
             </w:r>
             <w:r>
               <w:rPr>
@@ -1952,7 +1619,7 @@
               </w:rPr>
               <w:t xml:space="preserve">          "</w:t>
             </w:r>
-            <w:commentRangeStart w:id="17"/>
+            <w:commentRangeStart w:id="18"/>
             <w:r>
               <w:rPr>
                 <w:rFonts w:ascii="Lucida Console" w:hAnsi="Lucida Console" w:cs="Lucida Console"/>
@@ -1962,12 +1629,12 @@
               </w:rPr>
               <w:t>interval</w:t>
             </w:r>
-            <w:commentRangeEnd w:id="17"/>
+            <w:commentRangeEnd w:id="18"/>
             <w:r>
               <w:rPr>
                 <w:rStyle w:val="CommentReference"/>
               </w:rPr>
-              <w:commentReference w:id="17"/>
+              <w:commentReference w:id="18"/>
             </w:r>
             <w:r>
               <w:rPr>
@@ -1998,27 +1665,7 @@
                 <w:sz w:val="18"/>
                 <w:szCs w:val="18"/>
               </w:rPr>
-              <w:t xml:space="preserve">          "units": "</w:t>
-            </w:r>
-            <w:proofErr w:type="spellStart"/>
-            <w:r>
-              <w:rPr>
-                <w:rFonts w:ascii="Lucida Console" w:hAnsi="Lucida Console" w:cs="Lucida Console"/>
-                <w:color w:val="000000" w:themeColor="text1"/>
-                <w:sz w:val="18"/>
-                <w:szCs w:val="18"/>
-              </w:rPr>
-              <w:t>degF</w:t>
-            </w:r>
-            <w:proofErr w:type="spellEnd"/>
-            <w:r>
-              <w:rPr>
-                <w:rFonts w:ascii="Lucida Console" w:hAnsi="Lucida Console" w:cs="Lucida Console"/>
-                <w:color w:val="000000" w:themeColor="text1"/>
-                <w:sz w:val="18"/>
-                <w:szCs w:val="18"/>
-              </w:rPr>
-              <w:t>",</w:t>
+              <w:t xml:space="preserve">          "units": "degF",</w:t>
             </w:r>
           </w:p>
           <w:p>
@@ -2042,7 +1689,7 @@
               </w:rPr>
               <w:t xml:space="preserve">          "</w:t>
             </w:r>
-            <w:commentRangeStart w:id="18"/>
+            <w:commentRangeStart w:id="19"/>
             <w:r>
               <w:rPr>
                 <w:rFonts w:ascii="Lucida Console" w:hAnsi="Lucida Console" w:cs="Lucida Console"/>
@@ -2052,12 +1699,12 @@
               </w:rPr>
               <w:t>count</w:t>
             </w:r>
-            <w:commentRangeEnd w:id="18"/>
+            <w:commentRangeEnd w:id="19"/>
             <w:r>
               <w:rPr>
                 <w:rStyle w:val="CommentReference"/>
               </w:rPr>
-              <w:commentReference w:id="18"/>
+              <w:commentReference w:id="19"/>
             </w:r>
             <w:r>
               <w:rPr>
@@ -2090,8 +1737,7 @@
               </w:rPr>
               <w:t xml:space="preserve">          "</w:t>
             </w:r>
-            <w:commentRangeStart w:id="19"/>
-            <w:proofErr w:type="spellStart"/>
+            <w:commentRangeStart w:id="20"/>
             <w:r>
               <w:rPr>
                 <w:rFonts w:ascii="Lucida Console" w:hAnsi="Lucida Console" w:cs="Lucida Console"/>
@@ -2101,13 +1747,12 @@
               </w:rPr>
               <w:t>min_value</w:t>
             </w:r>
-            <w:commentRangeEnd w:id="19"/>
-            <w:proofErr w:type="spellEnd"/>
+            <w:commentRangeEnd w:id="20"/>
             <w:r>
               <w:rPr>
                 <w:rStyle w:val="CommentReference"/>
               </w:rPr>
-              <w:commentReference w:id="19"/>
+              <w:commentReference w:id="20"/>
             </w:r>
             <w:r>
               <w:rPr>
@@ -2138,27 +1783,7 @@
                 <w:sz w:val="18"/>
                 <w:szCs w:val="18"/>
               </w:rPr>
-              <w:t xml:space="preserve">          "</w:t>
-            </w:r>
-            <w:proofErr w:type="spellStart"/>
-            <w:r>
-              <w:rPr>
-                <w:rFonts w:ascii="Lucida Console" w:hAnsi="Lucida Console" w:cs="Lucida Console"/>
-                <w:color w:val="000000" w:themeColor="text1"/>
-                <w:sz w:val="18"/>
-                <w:szCs w:val="18"/>
-              </w:rPr>
-              <w:t>max_value</w:t>
-            </w:r>
-            <w:proofErr w:type="spellEnd"/>
-            <w:r>
-              <w:rPr>
-                <w:rFonts w:ascii="Lucida Console" w:hAnsi="Lucida Console" w:cs="Lucida Console"/>
-                <w:color w:val="000000" w:themeColor="text1"/>
-                <w:sz w:val="18"/>
-                <w:szCs w:val="18"/>
-              </w:rPr>
-              <w:t>": 80.17,</w:t>
+              <w:t xml:space="preserve">          "max_value": 80.17,</w:t>
             </w:r>
           </w:p>
           <w:p>
@@ -2182,8 +1807,7 @@
               </w:rPr>
               <w:t xml:space="preserve">          "</w:t>
             </w:r>
-            <w:commentRangeStart w:id="20"/>
-            <w:proofErr w:type="spellStart"/>
+            <w:commentRangeStart w:id="21"/>
             <w:r>
               <w:rPr>
                 <w:rFonts w:ascii="Lucida Console" w:hAnsi="Lucida Console" w:cs="Lucida Console"/>
@@ -2193,13 +1817,12 @@
               </w:rPr>
               <w:t>start_timestamp</w:t>
             </w:r>
-            <w:commentRangeEnd w:id="20"/>
-            <w:proofErr w:type="spellEnd"/>
+            <w:commentRangeEnd w:id="21"/>
             <w:r>
               <w:rPr>
                 <w:rStyle w:val="CommentReference"/>
               </w:rPr>
-              <w:commentReference w:id="20"/>
+              <w:commentReference w:id="21"/>
             </w:r>
             <w:r>
               <w:rPr>
@@ -2230,27 +1853,7 @@
                 <w:sz w:val="18"/>
                 <w:szCs w:val="18"/>
               </w:rPr>
-              <w:t xml:space="preserve">          "</w:t>
-            </w:r>
-            <w:proofErr w:type="spellStart"/>
-            <w:r>
-              <w:rPr>
-                <w:rFonts w:ascii="Lucida Console" w:hAnsi="Lucida Console" w:cs="Lucida Console"/>
-                <w:color w:val="000000" w:themeColor="text1"/>
-                <w:sz w:val="18"/>
-                <w:szCs w:val="18"/>
-              </w:rPr>
-              <w:t>end_timestamp</w:t>
-            </w:r>
-            <w:proofErr w:type="spellEnd"/>
-            <w:r>
-              <w:rPr>
-                <w:rFonts w:ascii="Lucida Console" w:hAnsi="Lucida Console" w:cs="Lucida Console"/>
-                <w:color w:val="000000" w:themeColor="text1"/>
-                <w:sz w:val="18"/>
-                <w:szCs w:val="18"/>
-              </w:rPr>
-              <w:t>": "2015-08-18"</w:t>
+              <w:t xml:space="preserve">          "end_timestamp": "2015-08-18"</w:t>
             </w:r>
           </w:p>
           <w:p>
@@ -2395,7 +1998,7 @@
 
 <file path=word/comments.xml><?xml version="1.0" encoding="utf-8"?>
 <w:comments xmlns:wpc="http://schemas.microsoft.com/office/word/2010/wordprocessingCanvas" xmlns:mc="http://schemas.openxmlformats.org/markup-compatibility/2006" xmlns:o="urn:schemas-microsoft-com:office:office" xmlns:r="http://schemas.openxmlformats.org/officeDocument/2006/relationships" xmlns:m="http://schemas.openxmlformats.org/officeDocument/2006/math" xmlns:v="urn:schemas-microsoft-com:vml" xmlns:wp14="http://schemas.microsoft.com/office/word/2010/wordprocessingDrawing" xmlns:wp="http://schemas.openxmlformats.org/drawingml/2006/wordprocessingDrawing" xmlns:w10="urn:schemas-microsoft-com:office:word" xmlns:w="http://schemas.openxmlformats.org/wordprocessingml/2006/main" xmlns:w14="http://schemas.microsoft.com/office/word/2010/wordml" xmlns:w15="http://schemas.microsoft.com/office/word/2012/wordml" xmlns:wpg="http://schemas.microsoft.com/office/word/2010/wordprocessingGroup" xmlns:wpi="http://schemas.microsoft.com/office/word/2010/wordprocessingInk" xmlns:wne="http://schemas.microsoft.com/office/word/2006/wordml" xmlns:wps="http://schemas.microsoft.com/office/word/2010/wordprocessingShape" mc:Ignorable="w14 w15 wp14">
-  <w:comment w:id="1" w:author="sam" w:date="2015-08-25T17:48:00Z" w:initials="s">
+  <w:comment w:id="2" w:author="Tarbet, Karl L" w:date="2015-08-26T08:59:00Z" w:initials="kt">
     <w:p>
       <w:pPr>
         <w:pStyle w:val="CommentText"/>
@@ -2407,17 +2010,11 @@
         <w:annotationRef/>
       </w:r>
       <w:r>
-        <w:t xml:space="preserve">The spec seemed to indicate that this was the station ID.  That seems odd.  </w:t>
-      </w:r>
-      <w:r>
-        <w:t>I added a top-level list element or it could be “station:” at the top rather than “STATION1” as in the spec.</w:t>
-      </w:r>
-      <w:r>
-        <w:t xml:space="preserve">  I can try to figure out how to change but it seems that you would want a list of elements of a constant name, and have the identifier as a property of the station.</w:t>
+        <w:t>Yes,  I’ve added this as an issue on the github page</w:t>
       </w:r>
     </w:p>
   </w:comment>
-  <w:comment w:id="2" w:author="sam" w:date="2015-08-25T17:50:00Z" w:initials="s">
+  <w:comment w:id="3" w:author="sam" w:date="2015-08-25T17:48:00Z" w:initials="s">
     <w:p>
       <w:pPr>
         <w:pStyle w:val="CommentText"/>
@@ -2429,24 +2026,17 @@
         <w:annotationRef/>
       </w:r>
       <w:r>
-        <w:t>I am using ${</w:t>
-      </w:r>
-      <w:proofErr w:type="spellStart"/>
-      <w:r>
-        <w:t>ts</w:t>
-      </w:r>
-      <w:proofErr w:type="gramStart"/>
-      <w:r>
-        <w:t>:siteid</w:t>
-      </w:r>
-      <w:proofErr w:type="spellEnd"/>
-      <w:proofErr w:type="gramEnd"/>
-      <w:r>
-        <w:t>} here but perhaps there should be an “id” and a “name”, where the latter is longer.</w:t>
+        <w:t xml:space="preserve">The spec seemed to indicate that this was the station ID.  That seems odd.  </w:t>
+      </w:r>
+      <w:r>
+        <w:t>I added a top-level list element or it could be “station:” at the top rather than “STATION1” as in the spec.</w:t>
+      </w:r>
+      <w:r>
+        <w:t xml:space="preserve">  I can try to figure out how to change but it seems that you would want a list of elements of a constant name, and have the identifier as a property of the station.</w:t>
       </w:r>
     </w:p>
   </w:comment>
-  <w:comment w:id="3" w:author="sam" w:date="2015-08-25T17:51:00Z" w:initials="s">
+  <w:comment w:id="4" w:author="sam" w:date="2015-08-25T17:50:00Z" w:initials="s">
     <w:p>
       <w:pPr>
         <w:pStyle w:val="CommentText"/>
@@ -2458,11 +2048,11 @@
         <w:annotationRef/>
       </w:r>
       <w:r>
-        <w:t>What should this contain?  It is not documented.</w:t>
+        <w:t>I am using ${ts:siteid} here but perhaps there should be an “id” and a “name”, where the latter is longer.</w:t>
       </w:r>
     </w:p>
   </w:comment>
-  <w:comment w:id="4" w:author="sam" w:date="2015-08-25T17:51:00Z" w:initials="s">
+  <w:comment w:id="5" w:author="sam" w:date="2015-08-25T17:51:00Z" w:initials="s">
     <w:p>
       <w:pPr>
         <w:pStyle w:val="CommentText"/>
@@ -2474,11 +2064,11 @@
         <w:annotationRef/>
       </w:r>
       <w:r>
-        <w:t>This is not in Pisces.  It could be added through a GIS intersect of the coordinate and HUC polygons and added after reading from Pisces.</w:t>
+        <w:t>What should this contain?  It is not documented.</w:t>
       </w:r>
     </w:p>
   </w:comment>
-  <w:comment w:id="5" w:author="sam" w:date="2015-08-25T17:52:00Z" w:initials="s">
+  <w:comment w:id="6" w:author="sam" w:date="2015-08-25T17:51:00Z" w:initials="s">
     <w:p>
       <w:pPr>
         <w:pStyle w:val="CommentText"/>
@@ -2490,19 +2080,11 @@
         <w:annotationRef/>
       </w:r>
       <w:r>
-        <w:t xml:space="preserve">I used the vertical datum from Pisces but this needs to be defined in </w:t>
-      </w:r>
-      <w:proofErr w:type="spellStart"/>
-      <w:r>
-        <w:t>HydroJSON</w:t>
-      </w:r>
-      <w:proofErr w:type="spellEnd"/>
-      <w:r>
-        <w:t>.  Is it units?  Or a spatial datum?</w:t>
+        <w:t>This is not in Pisces.  It could be added through a GIS intersect of the coordinate and HUC polygons and added after reading from Pisces.</w:t>
       </w:r>
     </w:p>
   </w:comment>
-  <w:comment w:id="6" w:author="sam" w:date="2015-08-25T17:53:00Z" w:initials="s">
+  <w:comment w:id="7" w:author="sam" w:date="2015-08-25T17:52:00Z" w:initials="s">
     <w:p>
       <w:pPr>
         <w:pStyle w:val="CommentText"/>
@@ -2514,11 +2096,11 @@
         <w:annotationRef/>
       </w:r>
       <w:r>
-        <w:t>Should this be pulled out of Pisces?  Many are blank.</w:t>
+        <w:t>I used the vertical datum from Pisces but this needs to be defined in HydroJSON.  Is it units?  Or a spatial datum?</w:t>
       </w:r>
     </w:p>
   </w:comment>
-  <w:comment w:id="7" w:author="sam" w:date="2015-08-25T17:54:00Z" w:initials="s">
+  <w:comment w:id="8" w:author="sam" w:date="2015-08-25T17:53:00Z" w:initials="s">
     <w:p>
       <w:pPr>
         <w:pStyle w:val="CommentText"/>
@@ -2530,22 +2112,11 @@
         <w:annotationRef/>
       </w:r>
       <w:r>
-        <w:t>Time format for what?  The timestamps shown in this file?</w:t>
-      </w:r>
-      <w:r>
-        <w:t xml:space="preserve">  I have a bit of a problem that </w:t>
-      </w:r>
-      <w:proofErr w:type="spellStart"/>
-      <w:r>
-        <w:t>TSTool</w:t>
-      </w:r>
-      <w:proofErr w:type="spellEnd"/>
-      <w:r>
-        <w:t xml:space="preserve"> uses % specifiers for some built in time series properties so I need to evaluate how to handle.</w:t>
+        <w:t>Should this be pulled out of Pisces?  Many are blank.</w:t>
       </w:r>
     </w:p>
   </w:comment>
-  <w:comment w:id="8" w:author="sam" w:date="2015-08-25T17:55:00Z" w:initials="s">
+  <w:comment w:id="9" w:author="sam" w:date="2015-08-25T17:54:00Z" w:initials="s">
     <w:p>
       <w:pPr>
         <w:pStyle w:val="CommentText"/>
@@ -2557,11 +2128,14 @@
         <w:annotationRef/>
       </w:r>
       <w:r>
-        <w:t>This seems consistent with Pisces but lots of blanks.  If blank, does that equate to T?</w:t>
+        <w:t>Time format for what?  The timestamps shown in this file?</w:t>
+      </w:r>
+      <w:r>
+        <w:t xml:space="preserve">  I have a bit of a problem that TSTool uses % specifiers for some built in time series properties so I need to evaluate how to handle.</w:t>
       </w:r>
     </w:p>
   </w:comment>
-  <w:comment w:id="9" w:author="sam" w:date="2015-08-25T18:06:00Z" w:initials="s">
+  <w:comment w:id="10" w:author="sam" w:date="2015-08-25T17:55:00Z" w:initials="s">
     <w:p>
       <w:pPr>
         <w:pStyle w:val="CommentText"/>
@@ -2573,27 +2147,11 @@
         <w:annotationRef/>
       </w:r>
       <w:r>
-        <w:t xml:space="preserve">There is no property for missing value.  Does the list of values below include ALL values or only non-missing.  How does Pisces handle missing values – no entry in database?  </w:t>
-      </w:r>
-      <w:proofErr w:type="gramStart"/>
-      <w:r>
-        <w:t>null</w:t>
-      </w:r>
-      <w:proofErr w:type="gramEnd"/>
-      <w:r>
-        <w:t xml:space="preserve">?  </w:t>
-      </w:r>
-      <w:proofErr w:type="spellStart"/>
-      <w:r>
-        <w:t>NaN</w:t>
-      </w:r>
-      <w:proofErr w:type="spellEnd"/>
-      <w:r>
-        <w:t>?  Special value like -999?</w:t>
+        <w:t>This seems consistent with Pisces but lots of blanks.  If blank, does that equate to T?</w:t>
       </w:r>
     </w:p>
   </w:comment>
-  <w:comment w:id="10" w:author="sam" w:date="2015-08-25T18:02:00Z" w:initials="s">
+  <w:comment w:id="11" w:author="sam" w:date="2015-08-25T18:06:00Z" w:initials="s">
     <w:p>
       <w:pPr>
         <w:pStyle w:val="CommentText"/>
@@ -2605,48 +2163,11 @@
         <w:annotationRef/>
       </w:r>
       <w:r>
-        <w:rPr>
-          <w:rStyle w:val="CommentReference"/>
-        </w:rPr>
-        <w:t>The specification has “TSID1” as an element under “</w:t>
-      </w:r>
-      <w:proofErr w:type="spellStart"/>
-      <w:r>
-        <w:rPr>
-          <w:rStyle w:val="CommentReference"/>
-        </w:rPr>
-        <w:t>timeseries</w:t>
-      </w:r>
-      <w:proofErr w:type="spellEnd"/>
-      <w:r>
-        <w:rPr>
-          <w:rStyle w:val="CommentReference"/>
-        </w:rPr>
-        <w:t>”.  I made it a data property under the time series in the list.</w:t>
-      </w:r>
-      <w:r>
-        <w:rPr>
-          <w:rStyle w:val="CommentReference"/>
-        </w:rPr>
-        <w:t xml:space="preserve">  I’m defaulting to the time series alias or TSID (whichever is specified) but it can be indicated as a command parameter in </w:t>
-      </w:r>
-      <w:proofErr w:type="spellStart"/>
-      <w:r>
-        <w:rPr>
-          <w:rStyle w:val="CommentReference"/>
-        </w:rPr>
-        <w:t>TSTool</w:t>
-      </w:r>
-      <w:proofErr w:type="spellEnd"/>
-      <w:r>
-        <w:rPr>
-          <w:rStyle w:val="CommentReference"/>
-        </w:rPr>
-        <w:t>.</w:t>
+        <w:t>There is no property for missing value.  Does the list of values below include ALL values or only non-missing.  How does Pisces handle missing values – no entry in database?  null?  NaN?  Special value like -999?</w:t>
       </w:r>
     </w:p>
   </w:comment>
-  <w:comment w:id="11" w:author="sam" w:date="2015-08-25T18:07:00Z" w:initials="s">
+  <w:comment w:id="12" w:author="sam" w:date="2015-08-25T18:02:00Z" w:initials="s">
     <w:p>
       <w:pPr>
         <w:pStyle w:val="CommentText"/>
@@ -2658,35 +2179,14 @@
         <w:annotationRef/>
       </w:r>
       <w:r>
-        <w:t xml:space="preserve">Specification </w:t>
-      </w:r>
-      <w:bookmarkStart w:id="12" w:name="_GoBack"/>
-      <w:bookmarkEnd w:id="12"/>
-      <w:r>
-        <w:t xml:space="preserve">could be clearer as to what the integer is and whether the string should include time zone, etc.  If an integer, how are more precise time parts handled (set to 00, etc.?).  </w:t>
-      </w:r>
-      <w:proofErr w:type="spellStart"/>
-      <w:r>
-        <w:t>TSTool</w:t>
-      </w:r>
-      <w:proofErr w:type="spellEnd"/>
-      <w:r>
-        <w:t xml:space="preserve"> generally only uses as much of a date/time as it needs and does not display extra when it is not appropriate.</w:t>
-      </w:r>
-      <w:r>
-        <w:t xml:space="preserve">  Showing the timestamp is useful but eats up a lot of </w:t>
-      </w:r>
-      <w:proofErr w:type="spellStart"/>
-      <w:r>
-        <w:t>filespace</w:t>
-      </w:r>
-      <w:proofErr w:type="spellEnd"/>
-      <w:r>
-        <w:t>.</w:t>
+        <w:rPr>
+          <w:rStyle w:val="CommentReference"/>
+        </w:rPr>
+        <w:t>The specification has “TSID1” as an element under “timeseries”.  I made it a data property under the time series in the list.  I’m defaulting to the time series alias or TSID (whichever is specified) but it can be indicated as a command parameter in TSTool.</w:t>
       </w:r>
     </w:p>
   </w:comment>
-  <w:comment w:id="13" w:author="sam" w:date="2015-08-25T18:09:00Z" w:initials="s">
+  <w:comment w:id="13" w:author="sam" w:date="2015-08-25T18:07:00Z" w:initials="s">
     <w:p>
       <w:pPr>
         <w:pStyle w:val="CommentText"/>
@@ -2698,14 +2198,14 @@
         <w:annotationRef/>
       </w:r>
       <w:r>
-        <w:t>This needs to be documented better.  I don’t understand what it is.  Should I remove?</w:t>
-      </w:r>
-      <w:r>
-        <w:t xml:space="preserve">  Also, why are these properties after the values?  It makes it easier to read the file if they are at the top.</w:t>
+        <w:t>Specification could be clearer as to what the integer is and whether the string should include time zone, etc.  If an integer, how are more precise time parts handled (set to 00, etc.?).  TSTool generally only uses as much of a date/time as it needs and does not display extra when it is not appropriate.</w:t>
+      </w:r>
+      <w:r>
+        <w:t xml:space="preserve">  Showing the timestamp is useful but eats up a lot of filespace.</w:t>
       </w:r>
     </w:p>
   </w:comment>
-  <w:comment w:id="14" w:author="sam" w:date="2015-08-25T18:10:00Z" w:initials="s">
+  <w:comment w:id="14" w:author="sam" w:date="2015-08-25T18:09:00Z" w:initials="s">
     <w:p>
       <w:pPr>
         <w:pStyle w:val="CommentText"/>
@@ -2717,7 +2217,10 @@
         <w:annotationRef/>
       </w:r>
       <w:r>
-        <w:t>Not sure what this is or how computed. Do I need to compute.  There are different ways to get a hash.</w:t>
+        <w:t>This needs to be documented better.  I don’t understand what it is.  Should I remove?</w:t>
+      </w:r>
+      <w:r>
+        <w:t xml:space="preserve">  Also, why are these properties after the values?  It makes it easier to read the file if they are at the top.</w:t>
       </w:r>
     </w:p>
   </w:comment>
@@ -2733,11 +2236,11 @@
         <w:annotationRef/>
       </w:r>
       <w:r>
-        <w:t>Not sure what this is – needs documented.</w:t>
+        <w:t>Not sure what this is or how computed. Do I need to compute.  There are different ways to get a hash.</w:t>
       </w:r>
     </w:p>
   </w:comment>
-  <w:comment w:id="16" w:author="sam" w:date="2015-08-25T18:11:00Z" w:initials="s">
+  <w:comment w:id="16" w:author="sam" w:date="2015-08-25T18:10:00Z" w:initials="s">
     <w:p>
       <w:pPr>
         <w:pStyle w:val="CommentText"/>
@@ -2749,7 +2252,7 @@
         <w:annotationRef/>
       </w:r>
       <w:r>
-        <w:t>This needs to be defined, preferably with example – don’t know how to get from Pisces.</w:t>
+        <w:t>Not sure what this is – needs documented.</w:t>
       </w:r>
     </w:p>
   </w:comment>
@@ -2765,11 +2268,11 @@
         <w:annotationRef/>
       </w:r>
       <w:r>
-        <w:t>Need to know how this is defined.  Is it “Daily”, “Day”, etc.?</w:t>
+        <w:t>This needs to be defined, preferably with example – don’t know how to get from Pisces.</w:t>
       </w:r>
     </w:p>
   </w:comment>
-  <w:comment w:id="18" w:author="sam" w:date="2015-08-25T18:12:00Z" w:initials="s">
+  <w:comment w:id="18" w:author="sam" w:date="2015-08-25T18:11:00Z" w:initials="s">
     <w:p>
       <w:pPr>
         <w:pStyle w:val="CommentText"/>
@@ -2781,43 +2284,11 @@
         <w:annotationRef/>
       </w:r>
       <w:r>
-        <w:t xml:space="preserve">Is this the count of </w:t>
-      </w:r>
-      <w:proofErr w:type="spellStart"/>
-      <w:r>
-        <w:t>nonmissing</w:t>
-      </w:r>
-      <w:proofErr w:type="spellEnd"/>
-      <w:r>
-        <w:t xml:space="preserve"> (or </w:t>
-      </w:r>
-      <w:proofErr w:type="spellStart"/>
-      <w:r>
-        <w:t>nonmissing</w:t>
-      </w:r>
-      <w:proofErr w:type="spellEnd"/>
-      <w:r>
-        <w:t xml:space="preserve"> + missing) between </w:t>
-      </w:r>
-      <w:proofErr w:type="spellStart"/>
-      <w:r>
-        <w:t>start_timestamp</w:t>
-      </w:r>
-      <w:proofErr w:type="spellEnd"/>
-      <w:r>
-        <w:t xml:space="preserve"> and </w:t>
-      </w:r>
-      <w:proofErr w:type="spellStart"/>
-      <w:r>
-        <w:t>end_timestamp</w:t>
-      </w:r>
-      <w:proofErr w:type="spellEnd"/>
-      <w:r>
-        <w:t>, inclusive?</w:t>
+        <w:t>Need to know how this is defined.  Is it “Daily”, “Day”, etc.?</w:t>
       </w:r>
     </w:p>
   </w:comment>
-  <w:comment w:id="19" w:author="sam" w:date="2015-08-25T18:14:00Z" w:initials="s">
+  <w:comment w:id="19" w:author="sam" w:date="2015-08-25T18:12:00Z" w:initials="s">
     <w:p>
       <w:pPr>
         <w:pStyle w:val="CommentText"/>
@@ -2829,11 +2300,11 @@
         <w:annotationRef/>
       </w:r>
       <w:r>
-        <w:t>Specification seems to indicate that this should also have a timestamp to go with min and max.  The specification needs to be clarified.</w:t>
+        <w:t>Is this the count of nonmissing (or nonmissing + missing) between start_timestamp and end_timestamp, inclusive?</w:t>
       </w:r>
     </w:p>
   </w:comment>
-  <w:comment w:id="20" w:author="sam" w:date="2015-08-25T18:12:00Z" w:initials="s">
+  <w:comment w:id="20" w:author="sam" w:date="2015-08-25T18:14:00Z" w:initials="s">
     <w:p>
       <w:pPr>
         <w:pStyle w:val="CommentText"/>
@@ -2844,13 +2315,24 @@
         </w:rPr>
         <w:annotationRef/>
       </w:r>
-      <w:proofErr w:type="spellStart"/>
-      <w:r>
-        <w:t>TSTool</w:t>
-      </w:r>
-      <w:proofErr w:type="spellEnd"/>
-      <w:r>
-        <w:t xml:space="preserve"> allows start and end to be specified when reading.  If not specified all available data are returned.</w:t>
+      <w:r>
+        <w:t>Specification seems to indicate that this should also have a timestamp to go with min and max.  The specification needs to be clarified.</w:t>
+      </w:r>
+    </w:p>
+  </w:comment>
+  <w:comment w:id="21" w:author="sam" w:date="2015-08-25T18:12:00Z" w:initials="s">
+    <w:p>
+      <w:pPr>
+        <w:pStyle w:val="CommentText"/>
+      </w:pPr>
+      <w:r>
+        <w:rPr>
+          <w:rStyle w:val="CommentReference"/>
+        </w:rPr>
+        <w:annotationRef/>
+      </w:r>
+      <w:r>
+        <w:t>TSTool allows start and end to be specified when reading.  If not specified all available data are returned.</w:t>
       </w:r>
     </w:p>
   </w:comment>
@@ -2859,6 +2341,7 @@
 
 <file path=word/commentsExtended.xml><?xml version="1.0" encoding="utf-8"?>
 <w15:commentsEx xmlns:wpc="http://schemas.microsoft.com/office/word/2010/wordprocessingCanvas" xmlns:mc="http://schemas.openxmlformats.org/markup-compatibility/2006" xmlns:o="urn:schemas-microsoft-com:office:office" xmlns:r="http://schemas.openxmlformats.org/officeDocument/2006/relationships" xmlns:m="http://schemas.openxmlformats.org/officeDocument/2006/math" xmlns:v="urn:schemas-microsoft-com:vml" xmlns:wp14="http://schemas.microsoft.com/office/word/2010/wordprocessingDrawing" xmlns:wp="http://schemas.openxmlformats.org/drawingml/2006/wordprocessingDrawing" xmlns:w10="urn:schemas-microsoft-com:office:word" xmlns:w="http://schemas.openxmlformats.org/wordprocessingml/2006/main" xmlns:w14="http://schemas.microsoft.com/office/word/2010/wordml" xmlns:w15="http://schemas.microsoft.com/office/word/2012/wordml" xmlns:wpg="http://schemas.microsoft.com/office/word/2010/wordprocessingGroup" xmlns:wpi="http://schemas.microsoft.com/office/word/2010/wordprocessingInk" xmlns:wne="http://schemas.microsoft.com/office/word/2006/wordml" xmlns:wps="http://schemas.microsoft.com/office/word/2010/wordprocessingShape" mc:Ignorable="w14 w15 wp14">
+  <w15:commentEx w15:paraId="29E43AEC" w15:done="0"/>
   <w15:commentEx w15:paraId="32A123DB" w15:done="0"/>
   <w15:commentEx w15:paraId="6AE9611F" w15:done="0"/>
   <w15:commentEx w15:paraId="163FD6EE" w15:done="0"/>
@@ -2909,11 +2392,9 @@
     <w:r>
       <w:t xml:space="preserve">Appendix - </w:t>
     </w:r>
-    <w:proofErr w:type="spellStart"/>
     <w:r>
       <w:t>HydroJSON</w:t>
     </w:r>
-    <w:proofErr w:type="spellEnd"/>
     <w:r>
       <w:t xml:space="preserve"> Input Type - </w:t>
     </w:r>
@@ -2950,15 +2431,7 @@
     </w:r>
     <w:r>
       <w:tab/>
-      <w:t xml:space="preserve">Appendix - </w:t>
-    </w:r>
-    <w:proofErr w:type="spellStart"/>
-    <w:r>
-      <w:t>DateValue</w:t>
-    </w:r>
-    <w:proofErr w:type="spellEnd"/>
-    <w:r>
-      <w:t xml:space="preserve"> Input Type - </w:t>
+      <w:t xml:space="preserve">Appendix - DateValue Input Type - </w:t>
     </w:r>
     <w:r>
       <w:fldChar w:fldCharType="begin"/>
@@ -2995,11 +2468,9 @@
       <w:tab/>
       <w:t xml:space="preserve">Appendix - </w:t>
     </w:r>
-    <w:proofErr w:type="spellStart"/>
     <w:r>
       <w:t>HydroJSON</w:t>
     </w:r>
-    <w:proofErr w:type="spellEnd"/>
     <w:r>
       <w:t xml:space="preserve"> Input Type - </w:t>
     </w:r>
@@ -3050,11 +2521,9 @@
     <w:pPr>
       <w:pStyle w:val="RTiSWDocHeader"/>
     </w:pPr>
-    <w:proofErr w:type="spellStart"/>
     <w:r>
       <w:t>HydroJSON</w:t>
     </w:r>
-    <w:proofErr w:type="spellEnd"/>
     <w:r>
       <w:t xml:space="preserve"> Input Type</w:t>
     </w:r>
@@ -3073,14 +2542,7 @@
     </w:r>
     <w:r>
       <w:tab/>
-    </w:r>
-    <w:proofErr w:type="spellStart"/>
-    <w:r>
-      <w:t>DateValue</w:t>
-    </w:r>
-    <w:proofErr w:type="spellEnd"/>
-    <w:r>
-      <w:t xml:space="preserve"> Input Type</w:t>
+      <w:t>DateValue Input Type</w:t>
     </w:r>
   </w:p>
 </w:hdr>
@@ -3668,15 +3130,104 @@
     <w:lsdException w:name="heading 4" w:qFormat="1"/>
     <w:lsdException w:name="heading 5" w:qFormat="1"/>
     <w:lsdException w:name="heading 6" w:qFormat="1"/>
-    <w:lsdException w:name="heading 7" w:qFormat="1"/>
-    <w:lsdException w:name="heading 8" w:qFormat="1"/>
-    <w:lsdException w:name="heading 9" w:qFormat="1"/>
+    <w:lsdException w:name="heading 7" w:semiHidden="1" w:unhideWhenUsed="1" w:qFormat="1"/>
+    <w:lsdException w:name="heading 8" w:semiHidden="1" w:unhideWhenUsed="1" w:qFormat="1"/>
+    <w:lsdException w:name="heading 9" w:semiHidden="1" w:unhideWhenUsed="1" w:qFormat="1"/>
+    <w:lsdException w:name="index 1" w:semiHidden="1" w:unhideWhenUsed="1"/>
+    <w:lsdException w:name="index 2" w:semiHidden="1" w:unhideWhenUsed="1"/>
+    <w:lsdException w:name="index 3" w:semiHidden="1" w:unhideWhenUsed="1"/>
+    <w:lsdException w:name="index 4" w:semiHidden="1" w:unhideWhenUsed="1"/>
+    <w:lsdException w:name="index 5" w:semiHidden="1" w:unhideWhenUsed="1"/>
+    <w:lsdException w:name="index 6" w:semiHidden="1" w:unhideWhenUsed="1"/>
+    <w:lsdException w:name="index 7" w:semiHidden="1" w:unhideWhenUsed="1"/>
+    <w:lsdException w:name="index 8" w:semiHidden="1" w:unhideWhenUsed="1"/>
+    <w:lsdException w:name="index 9" w:semiHidden="1" w:unhideWhenUsed="1"/>
+    <w:lsdException w:name="toc 1" w:semiHidden="1" w:unhideWhenUsed="1"/>
+    <w:lsdException w:name="toc 2" w:semiHidden="1" w:unhideWhenUsed="1"/>
+    <w:lsdException w:name="toc 3" w:semiHidden="1" w:unhideWhenUsed="1"/>
+    <w:lsdException w:name="toc 4" w:semiHidden="1" w:unhideWhenUsed="1"/>
+    <w:lsdException w:name="toc 5" w:semiHidden="1" w:unhideWhenUsed="1"/>
+    <w:lsdException w:name="toc 6" w:semiHidden="1" w:unhideWhenUsed="1"/>
+    <w:lsdException w:name="toc 7" w:semiHidden="1" w:unhideWhenUsed="1"/>
+    <w:lsdException w:name="toc 8" w:semiHidden="1" w:unhideWhenUsed="1"/>
+    <w:lsdException w:name="toc 9" w:semiHidden="1" w:unhideWhenUsed="1"/>
+    <w:lsdException w:name="Normal Indent" w:semiHidden="1" w:unhideWhenUsed="1"/>
+    <w:lsdException w:name="footnote text" w:semiHidden="1" w:unhideWhenUsed="1"/>
+    <w:lsdException w:name="annotation text" w:semiHidden="1" w:unhideWhenUsed="1"/>
+    <w:lsdException w:name="header" w:semiHidden="1" w:unhideWhenUsed="1"/>
+    <w:lsdException w:name="footer" w:semiHidden="1" w:unhideWhenUsed="1"/>
+    <w:lsdException w:name="index heading" w:semiHidden="1" w:unhideWhenUsed="1"/>
     <w:lsdException w:name="caption" w:semiHidden="1" w:unhideWhenUsed="1" w:qFormat="1"/>
+    <w:lsdException w:name="table of figures" w:semiHidden="1" w:unhideWhenUsed="1"/>
+    <w:lsdException w:name="envelope address" w:semiHidden="1" w:unhideWhenUsed="1"/>
+    <w:lsdException w:name="envelope return" w:semiHidden="1" w:unhideWhenUsed="1"/>
+    <w:lsdException w:name="footnote reference" w:semiHidden="1" w:unhideWhenUsed="1"/>
+    <w:lsdException w:name="annotation reference" w:semiHidden="1" w:unhideWhenUsed="1"/>
+    <w:lsdException w:name="line number" w:semiHidden="1" w:unhideWhenUsed="1"/>
+    <w:lsdException w:name="page number" w:semiHidden="1" w:unhideWhenUsed="1"/>
+    <w:lsdException w:name="endnote reference" w:semiHidden="1" w:unhideWhenUsed="1"/>
+    <w:lsdException w:name="endnote text" w:semiHidden="1" w:unhideWhenUsed="1"/>
+    <w:lsdException w:name="table of authorities" w:semiHidden="1" w:unhideWhenUsed="1"/>
+    <w:lsdException w:name="macro" w:semiHidden="1" w:unhideWhenUsed="1"/>
+    <w:lsdException w:name="toa heading" w:semiHidden="1" w:unhideWhenUsed="1"/>
+    <w:lsdException w:name="List" w:semiHidden="1" w:unhideWhenUsed="1"/>
+    <w:lsdException w:name="List Bullet" w:semiHidden="1" w:unhideWhenUsed="1"/>
+    <w:lsdException w:name="List 2" w:semiHidden="1" w:unhideWhenUsed="1"/>
+    <w:lsdException w:name="List 3" w:semiHidden="1" w:unhideWhenUsed="1"/>
+    <w:lsdException w:name="List Bullet 2" w:semiHidden="1" w:unhideWhenUsed="1"/>
+    <w:lsdException w:name="List Bullet 3" w:semiHidden="1" w:unhideWhenUsed="1"/>
+    <w:lsdException w:name="List Bullet 4" w:semiHidden="1" w:unhideWhenUsed="1"/>
+    <w:lsdException w:name="List Bullet 5" w:semiHidden="1" w:unhideWhenUsed="1"/>
+    <w:lsdException w:name="List Number 2" w:semiHidden="1" w:unhideWhenUsed="1"/>
+    <w:lsdException w:name="List Number 3" w:semiHidden="1" w:unhideWhenUsed="1"/>
+    <w:lsdException w:name="List Number 4" w:semiHidden="1" w:unhideWhenUsed="1"/>
+    <w:lsdException w:name="List Number 5" w:semiHidden="1" w:unhideWhenUsed="1"/>
     <w:lsdException w:name="Title" w:qFormat="1"/>
+    <w:lsdException w:name="Closing" w:semiHidden="1" w:unhideWhenUsed="1"/>
+    <w:lsdException w:name="Signature" w:semiHidden="1" w:unhideWhenUsed="1"/>
+    <w:lsdException w:name="Default Paragraph Font" w:semiHidden="1" w:unhideWhenUsed="1"/>
+    <w:lsdException w:name="Body Text" w:semiHidden="1" w:unhideWhenUsed="1"/>
+    <w:lsdException w:name="Body Text Indent" w:semiHidden="1" w:unhideWhenUsed="1"/>
+    <w:lsdException w:name="List Continue" w:semiHidden="1" w:unhideWhenUsed="1"/>
+    <w:lsdException w:name="List Continue 2" w:semiHidden="1" w:unhideWhenUsed="1"/>
+    <w:lsdException w:name="List Continue 3" w:semiHidden="1" w:unhideWhenUsed="1"/>
+    <w:lsdException w:name="List Continue 4" w:semiHidden="1" w:unhideWhenUsed="1"/>
+    <w:lsdException w:name="List Continue 5" w:semiHidden="1" w:unhideWhenUsed="1"/>
+    <w:lsdException w:name="Message Header" w:semiHidden="1" w:unhideWhenUsed="1"/>
     <w:lsdException w:name="Subtitle" w:qFormat="1"/>
+    <w:lsdException w:name="Body Text First Indent 2" w:semiHidden="1" w:unhideWhenUsed="1"/>
+    <w:lsdException w:name="Note Heading" w:semiHidden="1" w:unhideWhenUsed="1"/>
+    <w:lsdException w:name="Body Text 2" w:semiHidden="1" w:unhideWhenUsed="1"/>
+    <w:lsdException w:name="Body Text 3" w:semiHidden="1" w:unhideWhenUsed="1"/>
+    <w:lsdException w:name="Body Text Indent 2" w:semiHidden="1" w:unhideWhenUsed="1"/>
+    <w:lsdException w:name="Body Text Indent 3" w:semiHidden="1" w:unhideWhenUsed="1"/>
+    <w:lsdException w:name="Block Text" w:semiHidden="1" w:unhideWhenUsed="1"/>
+    <w:lsdException w:name="Hyperlink" w:semiHidden="1" w:unhideWhenUsed="1"/>
+    <w:lsdException w:name="FollowedHyperlink" w:semiHidden="1" w:unhideWhenUsed="1"/>
     <w:lsdException w:name="Strong" w:qFormat="1"/>
     <w:lsdException w:name="Emphasis" w:qFormat="1"/>
+    <w:lsdException w:name="Document Map" w:semiHidden="1" w:unhideWhenUsed="1"/>
+    <w:lsdException w:name="Plain Text" w:semiHidden="1" w:unhideWhenUsed="1"/>
+    <w:lsdException w:name="E-mail Signature" w:semiHidden="1" w:unhideWhenUsed="1"/>
+    <w:lsdException w:name="HTML Top of Form" w:semiHidden="1" w:unhideWhenUsed="1"/>
+    <w:lsdException w:name="HTML Bottom of Form" w:semiHidden="1" w:unhideWhenUsed="1"/>
+    <w:lsdException w:name="Normal (Web)" w:semiHidden="1" w:unhideWhenUsed="1"/>
+    <w:lsdException w:name="HTML Acronym" w:semiHidden="1" w:unhideWhenUsed="1"/>
+    <w:lsdException w:name="HTML Address" w:semiHidden="1" w:unhideWhenUsed="1"/>
+    <w:lsdException w:name="HTML Cite" w:semiHidden="1" w:unhideWhenUsed="1"/>
+    <w:lsdException w:name="HTML Code" w:semiHidden="1" w:unhideWhenUsed="1"/>
+    <w:lsdException w:name="HTML Definition" w:semiHidden="1" w:unhideWhenUsed="1"/>
+    <w:lsdException w:name="HTML Keyboard" w:semiHidden="1" w:unhideWhenUsed="1"/>
+    <w:lsdException w:name="HTML Preformatted" w:semiHidden="1" w:unhideWhenUsed="1"/>
+    <w:lsdException w:name="HTML Sample" w:semiHidden="1" w:unhideWhenUsed="1"/>
+    <w:lsdException w:name="HTML Typewriter" w:semiHidden="1" w:unhideWhenUsed="1"/>
+    <w:lsdException w:name="HTML Variable" w:semiHidden="1" w:unhideWhenUsed="1"/>
     <w:lsdException w:name="Normal Table" w:semiHidden="1" w:unhideWhenUsed="1"/>
+    <w:lsdException w:name="annotation subject" w:semiHidden="1" w:unhideWhenUsed="1"/>
+    <w:lsdException w:name="No List" w:semiHidden="1" w:unhideWhenUsed="1"/>
+    <w:lsdException w:name="Outline List 1" w:semiHidden="1" w:unhideWhenUsed="1"/>
+    <w:lsdException w:name="Outline List 2" w:semiHidden="1" w:unhideWhenUsed="1"/>
+    <w:lsdException w:name="Outline List 3" w:semiHidden="1" w:unhideWhenUsed="1"/>
     <w:lsdException w:name="Table Simple 1" w:semiHidden="1" w:unhideWhenUsed="1"/>
     <w:lsdException w:name="Table Simple 2" w:semiHidden="1" w:unhideWhenUsed="1"/>
     <w:lsdException w:name="Table Simple 3" w:semiHidden="1" w:unhideWhenUsed="1"/>
@@ -3719,6 +3270,7 @@
     <w:lsdException w:name="Table Web 1" w:semiHidden="1" w:unhideWhenUsed="1"/>
     <w:lsdException w:name="Table Web 2" w:semiHidden="1" w:unhideWhenUsed="1"/>
     <w:lsdException w:name="Table Web 3" w:semiHidden="1" w:unhideWhenUsed="1"/>
+    <w:lsdException w:name="Balloon Text" w:semiHidden="1" w:unhideWhenUsed="1"/>
     <w:lsdException w:name="Table Theme" w:semiHidden="1" w:unhideWhenUsed="1"/>
     <w:lsdException w:name="Placeholder Text" w:semiHidden="1" w:uiPriority="99"/>
     <w:lsdException w:name="No Spacing" w:uiPriority="1" w:qFormat="1"/>

</xml_diff>